<commit_message>
removed the lag compensator block as it was redundant and finished up the report
</commit_message>
<xml_diff>
--- a/Lead-Lag/Lead-Lag Report.docx
+++ b/Lead-Lag/Lead-Lag Report.docx
@@ -18,11 +18,14 @@
         <w:br/>
       </w:r>
       <w:r>
+        <w:rPr>
+          <w:noProof/>
+        </w:rPr>
         <w:drawing>
-          <wp:inline distT="0" distB="0" distL="0" distR="0" wp14:anchorId="22FF15FD" wp14:editId="7CF94837">
-            <wp:extent cx="5943600" cy="6999514"/>
+          <wp:inline distT="0" distB="0" distL="0" distR="0" wp14:anchorId="7E8C916C" wp14:editId="700A96BE">
+            <wp:extent cx="5943600" cy="7048500"/>
             <wp:effectExtent l="0" t="0" r="0" b="0"/>
-            <wp:docPr id="314715245" name="Picture 1" descr="A graph with different colored lines&#10;&#10;Description automatically generated"/>
+            <wp:docPr id="218366672" name="Picture 1"/>
             <wp:cNvGraphicFramePr>
               <a:graphicFrameLocks xmlns:a="http://schemas.openxmlformats.org/drawingml/2006/main" noChangeAspect="1"/>
             </wp:cNvGraphicFramePr>
@@ -30,7 +33,7 @@
               <a:graphicData uri="http://schemas.openxmlformats.org/drawingml/2006/picture">
                 <pic:pic xmlns:pic="http://schemas.openxmlformats.org/drawingml/2006/picture">
                   <pic:nvPicPr>
-                    <pic:cNvPr id="314715245" name="Picture 1" descr="A graph with different colored lines&#10;&#10;Description automatically generated"/>
+                    <pic:cNvPr id="218366672" name=""/>
                     <pic:cNvPicPr/>
                   </pic:nvPicPr>
                   <pic:blipFill>
@@ -42,7 +45,7 @@
                   <pic:spPr>
                     <a:xfrm>
                       <a:off x="0" y="0"/>
-                      <a:ext cx="5949976" cy="7007023"/>
+                      <a:ext cx="5947260" cy="7052840"/>
                     </a:xfrm>
                     <a:prstGeom prst="rect">
                       <a:avLst/>
@@ -65,11 +68,14 @@
     <w:p/>
     <w:p>
       <w:r>
+        <w:rPr>
+          <w:noProof/>
+        </w:rPr>
         <w:drawing>
-          <wp:inline distT="0" distB="0" distL="0" distR="0" wp14:anchorId="4E1490D3" wp14:editId="11E1575A">
-            <wp:extent cx="5942965" cy="3407229"/>
-            <wp:effectExtent l="0" t="0" r="635" b="3175"/>
-            <wp:docPr id="1615441746" name="Picture 1" descr="A diagram of a flowchart&#10;&#10;Description automatically generated"/>
+          <wp:inline distT="0" distB="0" distL="0" distR="0" wp14:anchorId="72DEA6EE" wp14:editId="4E9256F8">
+            <wp:extent cx="5943600" cy="1601470"/>
+            <wp:effectExtent l="0" t="0" r="0" b="0"/>
+            <wp:docPr id="952580432" name="Picture 1" descr="A diagram of a flowchart&#10;&#10;Description automatically generated"/>
             <wp:cNvGraphicFramePr>
               <a:graphicFrameLocks xmlns:a="http://schemas.openxmlformats.org/drawingml/2006/main" noChangeAspect="1"/>
             </wp:cNvGraphicFramePr>
@@ -77,7 +83,7 @@
               <a:graphicData uri="http://schemas.openxmlformats.org/drawingml/2006/picture">
                 <pic:pic xmlns:pic="http://schemas.openxmlformats.org/drawingml/2006/picture">
                   <pic:nvPicPr>
-                    <pic:cNvPr id="1615441746" name="Picture 1" descr="A diagram of a flowchart&#10;&#10;Description automatically generated"/>
+                    <pic:cNvPr id="952580432" name="Picture 1" descr="A diagram of a flowchart&#10;&#10;Description automatically generated"/>
                     <pic:cNvPicPr/>
                   </pic:nvPicPr>
                   <pic:blipFill>
@@ -89,7 +95,7 @@
                   <pic:spPr>
                     <a:xfrm>
                       <a:off x="0" y="0"/>
-                      <a:ext cx="5948905" cy="3410634"/>
+                      <a:ext cx="5943600" cy="1601470"/>
                     </a:xfrm>
                     <a:prstGeom prst="rect">
                       <a:avLst/>
@@ -104,11 +110,14 @@
     </w:p>
     <w:p>
       <w:r>
+        <w:rPr>
+          <w:noProof/>
+        </w:rPr>
         <w:drawing>
-          <wp:inline distT="0" distB="0" distL="0" distR="0" wp14:anchorId="7D4E1346" wp14:editId="508F1CDA">
-            <wp:extent cx="5943600" cy="3072765"/>
-            <wp:effectExtent l="0" t="0" r="0" b="0"/>
-            <wp:docPr id="1591105432" name="Picture 1" descr="A graph of colored lines&#10;&#10;Description automatically generated"/>
+          <wp:inline distT="0" distB="0" distL="0" distR="0" wp14:anchorId="19A70CBE" wp14:editId="03CFFF6B">
+            <wp:extent cx="5943600" cy="5268686"/>
+            <wp:effectExtent l="0" t="0" r="0" b="8255"/>
+            <wp:docPr id="1334910982" name="Picture 1" descr="A graph with lines and dots&#10;&#10;Description automatically generated"/>
             <wp:cNvGraphicFramePr>
               <a:graphicFrameLocks xmlns:a="http://schemas.openxmlformats.org/drawingml/2006/main" noChangeAspect="1"/>
             </wp:cNvGraphicFramePr>
@@ -116,7 +125,7 @@
               <a:graphicData uri="http://schemas.openxmlformats.org/drawingml/2006/picture">
                 <pic:pic xmlns:pic="http://schemas.openxmlformats.org/drawingml/2006/picture">
                   <pic:nvPicPr>
-                    <pic:cNvPr id="1591105432" name="Picture 1" descr="A graph of colored lines&#10;&#10;Description automatically generated"/>
+                    <pic:cNvPr id="1334910982" name="Picture 1" descr="A graph with lines and dots&#10;&#10;Description automatically generated"/>
                     <pic:cNvPicPr/>
                   </pic:nvPicPr>
                   <pic:blipFill>
@@ -128,7 +137,7 @@
                   <pic:spPr>
                     <a:xfrm>
                       <a:off x="0" y="0"/>
-                      <a:ext cx="5943600" cy="3072765"/>
+                      <a:ext cx="5948426" cy="5272964"/>
                     </a:xfrm>
                     <a:prstGeom prst="rect">
                       <a:avLst/>
@@ -146,15 +155,17 @@
     <w:p/>
     <w:p>
       <w:r>
-        <w:lastRenderedPageBreak/>
         <w:t xml:space="preserve">18) a) by checking The system’s stability using the function Pole we get the following </w:t>
       </w:r>
       <w:r>
+        <w:rPr>
+          <w:noProof/>
+        </w:rPr>
         <w:drawing>
-          <wp:inline distT="0" distB="0" distL="0" distR="0" wp14:anchorId="557380B8" wp14:editId="54DA3515">
-            <wp:extent cx="3019846" cy="2162477"/>
-            <wp:effectExtent l="0" t="0" r="0" b="9525"/>
-            <wp:docPr id="475100978" name="Picture 1" descr="A math equations and numbers&#10;&#10;Description automatically generated with medium confidence"/>
+          <wp:inline distT="0" distB="0" distL="0" distR="0" wp14:anchorId="07C01CE1" wp14:editId="2DBD65FF">
+            <wp:extent cx="3134162" cy="2057687"/>
+            <wp:effectExtent l="0" t="0" r="9525" b="0"/>
+            <wp:docPr id="1819537863" name="Picture 1" descr="A white background with black numbers and symbols&#10;&#10;Description automatically generated"/>
             <wp:cNvGraphicFramePr>
               <a:graphicFrameLocks xmlns:a="http://schemas.openxmlformats.org/drawingml/2006/main" noChangeAspect="1"/>
             </wp:cNvGraphicFramePr>
@@ -162,7 +173,7 @@
               <a:graphicData uri="http://schemas.openxmlformats.org/drawingml/2006/picture">
                 <pic:pic xmlns:pic="http://schemas.openxmlformats.org/drawingml/2006/picture">
                   <pic:nvPicPr>
-                    <pic:cNvPr id="475100978" name="Picture 1" descr="A math equations and numbers&#10;&#10;Description automatically generated with medium confidence"/>
+                    <pic:cNvPr id="1819537863" name="Picture 1" descr="A white background with black numbers and symbols&#10;&#10;Description automatically generated"/>
                     <pic:cNvPicPr/>
                   </pic:nvPicPr>
                   <pic:blipFill>
@@ -174,7 +185,7 @@
                   <pic:spPr>
                     <a:xfrm>
                       <a:off x="0" y="0"/>
-                      <a:ext cx="3019846" cy="2162477"/>
+                      <a:ext cx="3134162" cy="2057687"/>
                     </a:xfrm>
                     <a:prstGeom prst="rect">
                       <a:avLst/>
@@ -197,10 +208,13 @@
         <w:br/>
       </w:r>
       <w:r>
+        <w:rPr>
+          <w:noProof/>
+        </w:rPr>
         <w:drawing>
-          <wp:inline distT="0" distB="0" distL="0" distR="0" wp14:anchorId="5C8B161E" wp14:editId="6288AE1F">
-            <wp:extent cx="5943600" cy="2299970"/>
-            <wp:effectExtent l="0" t="0" r="0" b="5080"/>
+          <wp:inline distT="0" distB="0" distL="0" distR="0" wp14:anchorId="5C8B161E" wp14:editId="14161E04">
+            <wp:extent cx="5943600" cy="1779814"/>
+            <wp:effectExtent l="0" t="0" r="0" b="0"/>
             <wp:docPr id="1294193894" name="Picture 1" descr="A screenshot of a computer&#10;&#10;Description automatically generated"/>
             <wp:cNvGraphicFramePr>
               <a:graphicFrameLocks xmlns:a="http://schemas.openxmlformats.org/drawingml/2006/main" noChangeAspect="1"/>
@@ -221,7 +235,7 @@
                   <pic:spPr>
                     <a:xfrm>
                       <a:off x="0" y="0"/>
-                      <a:ext cx="5943600" cy="2299970"/>
+                      <a:ext cx="5950785" cy="1781966"/>
                     </a:xfrm>
                     <a:prstGeom prst="rect">
                       <a:avLst/>
@@ -235,22 +249,29 @@
       </w:r>
     </w:p>
     <w:p>
+      <w:pPr>
+        <w:rPr>
+          <w:noProof/>
+        </w:rPr>
+      </w:pPr>
       <w:r>
         <w:t>Which means we have poles on the RHP which were too small for Matlab’s rounding errors but it indicates that the system is stable (although it is a very small value it’s trivial to show how it goes to infinity).</w:t>
       </w:r>
       <w:r>
         <w:br/>
-      </w:r>
-      <w:r>
-        <w:lastRenderedPageBreak/>
         <w:t>After adding the lead lag controller we get the following poles</w:t>
       </w:r>
-      <w:r>
+    </w:p>
+    <w:p>
+      <w:r>
+        <w:rPr>
+          <w:noProof/>
+        </w:rPr>
         <w:drawing>
-          <wp:inline distT="0" distB="0" distL="0" distR="0" wp14:anchorId="215A7640" wp14:editId="48FFA417">
-            <wp:extent cx="2991267" cy="2324424"/>
-            <wp:effectExtent l="0" t="0" r="0" b="0"/>
-            <wp:docPr id="1432263044" name="Picture 1" descr="A white background with black numbers&#10;&#10;Description automatically generated"/>
+          <wp:inline distT="0" distB="0" distL="0" distR="0" wp14:anchorId="70305009" wp14:editId="266AEE54">
+            <wp:extent cx="2941955" cy="1306286"/>
+            <wp:effectExtent l="0" t="0" r="0" b="8255"/>
+            <wp:docPr id="545597134" name="Picture 1" descr="A number with numbers and symbols&#10;&#10;Description automatically generated with medium confidence"/>
             <wp:cNvGraphicFramePr>
               <a:graphicFrameLocks xmlns:a="http://schemas.openxmlformats.org/drawingml/2006/main" noChangeAspect="1"/>
             </wp:cNvGraphicFramePr>
@@ -258,7 +279,7 @@
               <a:graphicData uri="http://schemas.openxmlformats.org/drawingml/2006/picture">
                 <pic:pic xmlns:pic="http://schemas.openxmlformats.org/drawingml/2006/picture">
                   <pic:nvPicPr>
-                    <pic:cNvPr id="1432263044" name="Picture 1" descr="A white background with black numbers&#10;&#10;Description automatically generated"/>
+                    <pic:cNvPr id="545597134" name="Picture 1" descr="A number with numbers and symbols&#10;&#10;Description automatically generated with medium confidence"/>
                     <pic:cNvPicPr/>
                   </pic:nvPicPr>
                   <pic:blipFill>
@@ -270,7 +291,7 @@
                   <pic:spPr>
                     <a:xfrm>
                       <a:off x="0" y="0"/>
-                      <a:ext cx="2991267" cy="2324424"/>
+                      <a:ext cx="2954640" cy="1311918"/>
                     </a:xfrm>
                     <a:prstGeom prst="rect">
                       <a:avLst/>
@@ -283,25 +304,24 @@
         </w:drawing>
       </w:r>
     </w:p>
-    <w:p/>
     <w:p>
       <w:r>
         <w:t>Which is a clear indication that our poles were shifted to the left and that our system is now stable</w:t>
       </w:r>
     </w:p>
-    <w:p/>
-    <w:p>
-      <w:r>
+    <w:p>
+      <w:r>
+        <w:lastRenderedPageBreak/>
         <w:t>b) It’s clear to see how the error grows very quickly for any system bigger than the ramp’s  as shown in the following</w:t>
       </w:r>
     </w:p>
     <w:p>
       <w:r>
         <w:drawing>
-          <wp:inline distT="0" distB="0" distL="0" distR="0" wp14:anchorId="5D0E6263" wp14:editId="0BCFA7C9">
-            <wp:extent cx="5943600" cy="2536371"/>
-            <wp:effectExtent l="0" t="0" r="0" b="0"/>
-            <wp:docPr id="496758233" name="Picture 1" descr="A close up of words&#10;&#10;Description automatically generated"/>
+          <wp:inline distT="0" distB="0" distL="0" distR="0" wp14:anchorId="66969468" wp14:editId="7E6E8A27">
+            <wp:extent cx="5943600" cy="1099185"/>
+            <wp:effectExtent l="0" t="0" r="0" b="5715"/>
+            <wp:docPr id="2031515495" name="Picture 1"/>
             <wp:cNvGraphicFramePr>
               <a:graphicFrameLocks xmlns:a="http://schemas.openxmlformats.org/drawingml/2006/main" noChangeAspect="1"/>
             </wp:cNvGraphicFramePr>
@@ -309,7 +329,7 @@
               <a:graphicData uri="http://schemas.openxmlformats.org/drawingml/2006/picture">
                 <pic:pic xmlns:pic="http://schemas.openxmlformats.org/drawingml/2006/picture">
                   <pic:nvPicPr>
-                    <pic:cNvPr id="496758233" name="Picture 1" descr="A close up of words&#10;&#10;Description automatically generated"/>
+                    <pic:cNvPr id="2031515495" name=""/>
                     <pic:cNvPicPr/>
                   </pic:nvPicPr>
                   <pic:blipFill>
@@ -321,7 +341,7 @@
                   <pic:spPr>
                     <a:xfrm>
                       <a:off x="0" y="0"/>
-                      <a:ext cx="5955231" cy="2541334"/>
+                      <a:ext cx="5943600" cy="1099185"/>
                     </a:xfrm>
                     <a:prstGeom prst="rect">
                       <a:avLst/>
@@ -340,21 +360,76 @@
     <w:p/>
     <w:p>
       <w:r>
+        <w:t>Question 19:</w:t>
+      </w:r>
+    </w:p>
+    <w:p>
+      <w:r>
+        <w:t xml:space="preserve">Before </w:t>
+      </w:r>
+      <w:r>
+        <w:t>the lead compensator we can see that since the system is unstable it’ll never have any of these values as it’s inherently not going to rest.</w:t>
+      </w:r>
+    </w:p>
+    <w:p>
+      <w:r>
+        <w:drawing>
+          <wp:inline distT="0" distB="0" distL="0" distR="0" wp14:anchorId="2D5263EF" wp14:editId="4CD0A303">
+            <wp:extent cx="4477375" cy="2867425"/>
+            <wp:effectExtent l="0" t="0" r="0" b="9525"/>
+            <wp:docPr id="289077395" name="Picture 1"/>
+            <wp:cNvGraphicFramePr>
+              <a:graphicFrameLocks xmlns:a="http://schemas.openxmlformats.org/drawingml/2006/main" noChangeAspect="1"/>
+            </wp:cNvGraphicFramePr>
+            <a:graphic xmlns:a="http://schemas.openxmlformats.org/drawingml/2006/main">
+              <a:graphicData uri="http://schemas.openxmlformats.org/drawingml/2006/picture">
+                <pic:pic xmlns:pic="http://schemas.openxmlformats.org/drawingml/2006/picture">
+                  <pic:nvPicPr>
+                    <pic:cNvPr id="289077395" name=""/>
+                    <pic:cNvPicPr/>
+                  </pic:nvPicPr>
+                  <pic:blipFill>
+                    <a:blip r:embed="rId11"/>
+                    <a:stretch>
+                      <a:fillRect/>
+                    </a:stretch>
+                  </pic:blipFill>
+                  <pic:spPr>
+                    <a:xfrm>
+                      <a:off x="0" y="0"/>
+                      <a:ext cx="4477375" cy="2867425"/>
+                    </a:xfrm>
+                    <a:prstGeom prst="rect">
+                      <a:avLst/>
+                    </a:prstGeom>
+                  </pic:spPr>
+                </pic:pic>
+              </a:graphicData>
+            </a:graphic>
+          </wp:inline>
+        </w:drawing>
+      </w:r>
+    </w:p>
+    <w:p/>
+    <w:p/>
+    <w:p/>
+    <w:p/>
+    <w:p>
+      <w:r>
         <w:lastRenderedPageBreak/>
-        <w:t>Question 19:</w:t>
-      </w:r>
-    </w:p>
-    <w:p>
-      <w:r>
-        <w:t>Before tuning</w:t>
-      </w:r>
-    </w:p>
-    <w:p>
-      <w:r>
+        <w:t>After adding a lead compensator with arbitrary values we get the following</w:t>
+      </w:r>
+    </w:p>
+    <w:p/>
+    <w:p>
+      <w:r>
+        <w:rPr>
+          <w:noProof/>
+        </w:rPr>
         <w:drawing>
-          <wp:inline distT="0" distB="0" distL="0" distR="0" wp14:anchorId="5469CA81" wp14:editId="6968D505">
-            <wp:extent cx="5872434" cy="5807529"/>
-            <wp:effectExtent l="0" t="0" r="0" b="3175"/>
+          <wp:inline distT="0" distB="0" distL="0" distR="0" wp14:anchorId="5469CA81" wp14:editId="33FCFC1F">
+            <wp:extent cx="5871591" cy="3412672"/>
+            <wp:effectExtent l="0" t="0" r="0" b="0"/>
             <wp:docPr id="456145143" name="Picture 1" descr="A screenshot of a computer&#10;&#10;Description automatically generated"/>
             <wp:cNvGraphicFramePr>
               <a:graphicFrameLocks xmlns:a="http://schemas.openxmlformats.org/drawingml/2006/main" noChangeAspect="1"/>
@@ -367,7 +442,7 @@
                     <pic:cNvPicPr/>
                   </pic:nvPicPr>
                   <pic:blipFill>
-                    <a:blip r:embed="rId11"/>
+                    <a:blip r:embed="rId12"/>
                     <a:stretch>
                       <a:fillRect/>
                     </a:stretch>
@@ -375,7 +450,7 @@
                   <pic:spPr>
                     <a:xfrm>
                       <a:off x="0" y="0"/>
-                      <a:ext cx="5883993" cy="5818960"/>
+                      <a:ext cx="5892508" cy="3424830"/>
                     </a:xfrm>
                     <a:prstGeom prst="rect">
                       <a:avLst/>
@@ -389,13 +464,55 @@
       </w:r>
     </w:p>
     <w:p/>
-    <w:p/>
-    <w:p/>
-    <w:p/>
-    <w:p/>
-    <w:p>
-      <w:r>
-        <w:lastRenderedPageBreak/>
+    <w:p>
+      <w:r>
+        <w:t>After tuning the zero/pole/gain values we can reach the following values</w:t>
+      </w:r>
+    </w:p>
+    <w:p>
+      <w:r>
+        <w:drawing>
+          <wp:inline distT="0" distB="0" distL="0" distR="0" wp14:anchorId="11763F97" wp14:editId="7988611F">
+            <wp:extent cx="6030686" cy="3009900"/>
+            <wp:effectExtent l="0" t="0" r="8255" b="0"/>
+            <wp:docPr id="1692114871" name="Picture 1"/>
+            <wp:cNvGraphicFramePr>
+              <a:graphicFrameLocks xmlns:a="http://schemas.openxmlformats.org/drawingml/2006/main" noChangeAspect="1"/>
+            </wp:cNvGraphicFramePr>
+            <a:graphic xmlns:a="http://schemas.openxmlformats.org/drawingml/2006/main">
+              <a:graphicData uri="http://schemas.openxmlformats.org/drawingml/2006/picture">
+                <pic:pic xmlns:pic="http://schemas.openxmlformats.org/drawingml/2006/picture">
+                  <pic:nvPicPr>
+                    <pic:cNvPr id="1692114871" name=""/>
+                    <pic:cNvPicPr/>
+                  </pic:nvPicPr>
+                  <pic:blipFill>
+                    <a:blip r:embed="rId13"/>
+                    <a:stretch>
+                      <a:fillRect/>
+                    </a:stretch>
+                  </pic:blipFill>
+                  <pic:spPr>
+                    <a:xfrm>
+                      <a:off x="0" y="0"/>
+                      <a:ext cx="6034480" cy="3011794"/>
+                    </a:xfrm>
+                    <a:prstGeom prst="rect">
+                      <a:avLst/>
+                    </a:prstGeom>
+                  </pic:spPr>
+                </pic:pic>
+              </a:graphicData>
+            </a:graphic>
+          </wp:inline>
+        </w:drawing>
+      </w:r>
+    </w:p>
+    <w:p/>
+    <w:p/>
+    <w:p/>
+    <w:p>
+      <w:r>
         <w:t>Question 20:</w:t>
       </w:r>
     </w:p>
@@ -403,51 +520,26 @@
       <w:r>
         <w:t xml:space="preserve">Kc = </w:t>
       </w:r>
+      <w:r>
+        <w:t>6.7</w:t>
+      </w:r>
     </w:p>
     <w:p>
       <w:r>
         <w:t xml:space="preserve">P1 = </w:t>
       </w:r>
+      <w:r>
+        <w:t>1.8</w:t>
+      </w:r>
     </w:p>
     <w:p>
       <w:r>
         <w:t>Z1 =</w:t>
       </w:r>
-    </w:p>
-    <w:p>
-      <w:r>
-        <w:t>P2 =</w:t>
-      </w:r>
-    </w:p>
-    <w:p>
-      <w:r>
-        <w:t>Z2 =</w:t>
-      </w:r>
-    </w:p>
-    <w:p/>
-    <w:p>
-      <w:r>
-        <w:t>Info after tuning</w:t>
-      </w:r>
-    </w:p>
-    <w:p/>
-    <w:p/>
-    <w:p/>
-    <w:p/>
-    <w:p/>
-    <w:p/>
-    <w:p/>
-    <w:p/>
-    <w:p/>
-    <w:p/>
-    <w:p/>
-    <w:p/>
-    <w:p/>
-    <w:p/>
-    <w:p/>
-    <w:p/>
-    <w:p/>
-    <w:p/>
+      <w:r>
+        <w:t xml:space="preserve"> .015</w:t>
+      </w:r>
+    </w:p>
     <w:p/>
     <w:p>
       <w:r>
@@ -456,32 +548,10 @@
     </w:p>
     <w:p>
       <w:r>
-        <w:t xml:space="preserve">It’s obvious from the previous graphs that the </w:t>
-      </w:r>
-      <w:r>
-        <w:t xml:space="preserve">steady state error </w:t>
-      </w:r>
-      <w:r>
-        <w:t xml:space="preserve">and other desired values </w:t>
-      </w:r>
-      <w:r>
-        <w:t>ha</w:t>
-      </w:r>
-      <w:r>
-        <w:t xml:space="preserve">ve </w:t>
-      </w:r>
-      <w:r>
-        <w:t>improved after</w:t>
-      </w:r>
-      <w:r>
-        <w:t xml:space="preserve"> tuning the controller parameters.</w:t>
-      </w:r>
-    </w:p>
-    <w:p>
-      <w:r>
-        <w:t>In addition, we’ve already shown how this controller changes our previous unstable system into a stable one.</w:t>
-      </w:r>
-    </w:p>
+        <w:t xml:space="preserve">Since the unstable poles were shifted to the left the system becomes stable and achieves the requirements relatively decently </w:t>
+      </w:r>
+    </w:p>
+    <w:p/>
     <w:p/>
     <w:p>
       <w:r>
@@ -490,27 +560,48 @@
     </w:p>
     <w:p>
       <w:r>
-        <w:t>Root Locus after tuning</w:t>
-      </w:r>
-    </w:p>
-    <w:p/>
-    <w:p/>
-    <w:p/>
-    <w:p/>
-    <w:p/>
-    <w:p/>
-    <w:p/>
-    <w:p/>
-    <w:p/>
-    <w:p/>
-    <w:p/>
-    <w:p/>
-    <w:p/>
-    <w:p/>
-    <w:p/>
-    <w:p/>
-    <w:p/>
-    <w:p/>
+        <w:drawing>
+          <wp:inline distT="0" distB="0" distL="0" distR="0" wp14:anchorId="7DFD0E75" wp14:editId="1727C47B">
+            <wp:extent cx="5943600" cy="3641271"/>
+            <wp:effectExtent l="0" t="0" r="0" b="0"/>
+            <wp:docPr id="1085870221" name="Picture 1" descr="A graph of a graph&#10;&#10;Description automatically generated"/>
+            <wp:cNvGraphicFramePr>
+              <a:graphicFrameLocks xmlns:a="http://schemas.openxmlformats.org/drawingml/2006/main" noChangeAspect="1"/>
+            </wp:cNvGraphicFramePr>
+            <a:graphic xmlns:a="http://schemas.openxmlformats.org/drawingml/2006/main">
+              <a:graphicData uri="http://schemas.openxmlformats.org/drawingml/2006/picture">
+                <pic:pic xmlns:pic="http://schemas.openxmlformats.org/drawingml/2006/picture">
+                  <pic:nvPicPr>
+                    <pic:cNvPr id="1085870221" name="Picture 1" descr="A graph of a graph&#10;&#10;Description automatically generated"/>
+                    <pic:cNvPicPr/>
+                  </pic:nvPicPr>
+                  <pic:blipFill>
+                    <a:blip r:embed="rId14"/>
+                    <a:stretch>
+                      <a:fillRect/>
+                    </a:stretch>
+                  </pic:blipFill>
+                  <pic:spPr>
+                    <a:xfrm>
+                      <a:off x="0" y="0"/>
+                      <a:ext cx="5946109" cy="3642808"/>
+                    </a:xfrm>
+                    <a:prstGeom prst="rect">
+                      <a:avLst/>
+                    </a:prstGeom>
+                  </pic:spPr>
+                </pic:pic>
+              </a:graphicData>
+            </a:graphic>
+          </wp:inline>
+        </w:drawing>
+      </w:r>
+    </w:p>
+    <w:p>
+      <w:r>
+        <w:t>As mentioned before the system becomes stable as demonstrated by the absence of poles in the RHP</w:t>
+      </w:r>
+    </w:p>
     <w:p>
       <w:r>
         <w:lastRenderedPageBreak/>
@@ -519,9 +610,52 @@
     </w:p>
     <w:p>
       <w:r>
-        <w:t>Bode plot after tuning</w:t>
-      </w:r>
-    </w:p>
+        <w:drawing>
+          <wp:inline distT="0" distB="0" distL="0" distR="0" wp14:anchorId="69116523" wp14:editId="6D8C141F">
+            <wp:extent cx="5943600" cy="4434840"/>
+            <wp:effectExtent l="0" t="0" r="0" b="3810"/>
+            <wp:docPr id="1921795568" name="Picture 1" descr="A screenshot of a graph&#10;&#10;Description automatically generated"/>
+            <wp:cNvGraphicFramePr>
+              <a:graphicFrameLocks xmlns:a="http://schemas.openxmlformats.org/drawingml/2006/main" noChangeAspect="1"/>
+            </wp:cNvGraphicFramePr>
+            <a:graphic xmlns:a="http://schemas.openxmlformats.org/drawingml/2006/main">
+              <a:graphicData uri="http://schemas.openxmlformats.org/drawingml/2006/picture">
+                <pic:pic xmlns:pic="http://schemas.openxmlformats.org/drawingml/2006/picture">
+                  <pic:nvPicPr>
+                    <pic:cNvPr id="1921795568" name="Picture 1" descr="A screenshot of a graph&#10;&#10;Description automatically generated"/>
+                    <pic:cNvPicPr/>
+                  </pic:nvPicPr>
+                  <pic:blipFill>
+                    <a:blip r:embed="rId15"/>
+                    <a:stretch>
+                      <a:fillRect/>
+                    </a:stretch>
+                  </pic:blipFill>
+                  <pic:spPr>
+                    <a:xfrm>
+                      <a:off x="0" y="0"/>
+                      <a:ext cx="5943600" cy="4434840"/>
+                    </a:xfrm>
+                    <a:prstGeom prst="rect">
+                      <a:avLst/>
+                    </a:prstGeom>
+                  </pic:spPr>
+                </pic:pic>
+              </a:graphicData>
+            </a:graphic>
+          </wp:inline>
+        </w:drawing>
+      </w:r>
+    </w:p>
+    <w:p/>
+    <w:p>
+      <w:r>
+        <w:t>As shown by the GM we can see that we can use a gain up until 40.7 and the gain we used was well below that margain (6.7), in addition we can see that closed loop system is stable which means we have achieved our requirements.</w:t>
+      </w:r>
+    </w:p>
+    <w:p/>
+    <w:p/>
+    <w:p/>
     <w:p/>
     <w:sectPr>
       <w:pgSz w:w="12240" w:h="15840"/>
@@ -1136,6 +1270,7 @@
   <w:style w:type="character" w:default="1" w:styleId="DefaultParagraphFont">
     <w:name w:val="Default Paragraph Font"/>
     <w:uiPriority w:val="1"/>
+    <w:semiHidden/>
     <w:unhideWhenUsed/>
   </w:style>
   <w:style w:type="table" w:default="1" w:styleId="TableNormal">

</xml_diff>

<commit_message>
added the code to the report
</commit_message>
<xml_diff>
--- a/Lead-Lag/Lead-Lag Report.docx
+++ b/Lead-Lag/Lead-Lag Report.docx
@@ -317,6 +317,9 @@
     </w:p>
     <w:p>
       <w:r>
+        <w:rPr>
+          <w:noProof/>
+        </w:rPr>
         <w:drawing>
           <wp:inline distT="0" distB="0" distL="0" distR="0" wp14:anchorId="66969468" wp14:editId="7E6E8A27">
             <wp:extent cx="5943600" cy="1099185"/>
@@ -373,6 +376,9 @@
     </w:p>
     <w:p>
       <w:r>
+        <w:rPr>
+          <w:noProof/>
+        </w:rPr>
         <w:drawing>
           <wp:inline distT="0" distB="0" distL="0" distR="0" wp14:anchorId="2D5263EF" wp14:editId="4CD0A303">
             <wp:extent cx="4477375" cy="2867425"/>
@@ -471,6 +477,9 @@
     </w:p>
     <w:p>
       <w:r>
+        <w:rPr>
+          <w:noProof/>
+        </w:rPr>
         <w:drawing>
           <wp:inline distT="0" distB="0" distL="0" distR="0" wp14:anchorId="11763F97" wp14:editId="7988611F">
             <wp:extent cx="6030686" cy="3009900"/>
@@ -560,6 +569,9 @@
     </w:p>
     <w:p>
       <w:r>
+        <w:rPr>
+          <w:noProof/>
+        </w:rPr>
         <w:drawing>
           <wp:inline distT="0" distB="0" distL="0" distR="0" wp14:anchorId="7DFD0E75" wp14:editId="1727C47B">
             <wp:extent cx="5943600" cy="3641271"/>
@@ -610,6 +622,9 @@
     </w:p>
     <w:p>
       <w:r>
+        <w:rPr>
+          <w:noProof/>
+        </w:rPr>
         <w:drawing>
           <wp:inline distT="0" distB="0" distL="0" distR="0" wp14:anchorId="69116523" wp14:editId="6D8C141F">
             <wp:extent cx="5943600" cy="4434840"/>
@@ -655,6 +670,284 @@
     </w:p>
     <w:p/>
     <w:p/>
+    <w:p/>
+    <w:p>
+      <w:r>
+        <w:br/>
+      </w:r>
+      <w:r>
+        <w:br/>
+      </w:r>
+      <w:r>
+        <w:br/>
+      </w:r>
+      <w:r>
+        <w:br/>
+      </w:r>
+      <w:r>
+        <w:br/>
+        <w:t>Code for questions 18-23</w:t>
+      </w:r>
+      <w:r>
+        <w:br/>
+      </w:r>
+      <w:r>
+        <w:lastRenderedPageBreak/>
+        <w:br/>
+      </w:r>
+      <w:r>
+        <w:t>close all</w:t>
+      </w:r>
+    </w:p>
+    <w:p/>
+    <w:p>
+      <w:r>
+        <w:t>% Define Laplace variable 's'</w:t>
+      </w:r>
+    </w:p>
+    <w:p>
+      <w:r>
+        <w:t>s = tf('s'); % Create a transfer function variable</w:t>
+      </w:r>
+    </w:p>
+    <w:p/>
+    <w:p>
+      <w:r>
+        <w:t>% Lead Compensator Design</w:t>
+      </w:r>
+    </w:p>
+    <w:p>
+      <w:r>
+        <w:t>Kc = 6.7; % Compensator gain (to reduce overshoot decrease this but it'll increase the error)</w:t>
+      </w:r>
+    </w:p>
+    <w:p/>
+    <w:p>
+      <w:r>
+        <w:t>z1 = .015;  % Lead zero    // rise and settling time</w:t>
+      </w:r>
+    </w:p>
+    <w:p>
+      <w:r>
+        <w:t>p1 = 1.8; % Lead pole (to reduce overshoot increase this)</w:t>
+      </w:r>
+    </w:p>
+    <w:p/>
+    <w:p>
+      <w:r>
+        <w:t>omega = 88; % wn</w:t>
+      </w:r>
+    </w:p>
+    <w:p>
+      <w:r>
+        <w:t>Gc = Kc * ((s + z1) / (s + p1)); % Lead-Lag Compensator</w:t>
+      </w:r>
+    </w:p>
+    <w:p>
+      <w:r>
+        <w:t>G = tf(0.21 * omega^2, [1 omega omega^2 0 0]); % System transfer function</w:t>
+      </w:r>
+    </w:p>
+    <w:p>
+      <w:r>
+        <w:t>sys_cl = feedback(G * Gc, 1); % Closed-loop system with compensator</w:t>
+      </w:r>
+    </w:p>
+    <w:p/>
+    <w:p>
+      <w:r>
+        <w:t>% Step, Ramp, and Parabolic Responses</w:t>
+      </w:r>
+    </w:p>
+    <w:p>
+      <w:r>
+        <w:t>time = 0:0.001:5; % Finer time resolution for accuracy</w:t>
+      </w:r>
+    </w:p>
+    <w:p>
+      <w:r>
+        <w:t>stepResponse = step(sys_cl, time);</w:t>
+      </w:r>
+    </w:p>
+    <w:p>
+      <w:r>
+        <w:t>rampResponse = lsim(sys_cl, time, time); % Ramp input</w:t>
+      </w:r>
+    </w:p>
+    <w:p>
+      <w:r>
+        <w:t>parabolicResponse = lsim(sys_cl, 0.5 * time.^2, time); % Parabolic input</w:t>
+      </w:r>
+    </w:p>
+    <w:p/>
+    <w:p>
+      <w:r>
+        <w:t>% Plot Responses</w:t>
+      </w:r>
+    </w:p>
+    <w:p>
+      <w:r>
+        <w:t>figure;</w:t>
+      </w:r>
+    </w:p>
+    <w:p>
+      <w:r>
+        <w:t>plot(time, stepResponse, 'b', 'LineWidth', 1.5);</w:t>
+      </w:r>
+    </w:p>
+    <w:p>
+      <w:r>
+        <w:lastRenderedPageBreak/>
+        <w:t>title('Step Response'); hold on;</w:t>
+      </w:r>
+    </w:p>
+    <w:p>
+      <w:r>
+        <w:t>plot(time, rampResponse, 'r', 'LineWidth', 1.5);</w:t>
+      </w:r>
+    </w:p>
+    <w:p>
+      <w:r>
+        <w:t>title('Ramp Response'); hold on;</w:t>
+      </w:r>
+    </w:p>
+    <w:p>
+      <w:r>
+        <w:t>plot(time, parabolicResponse, 'g', 'LineWidth', 1.5);</w:t>
+      </w:r>
+    </w:p>
+    <w:p>
+      <w:r>
+        <w:t>title('Responses');legend('Parabola'); legend('Step', 'Ramp', 'Parabola');</w:t>
+      </w:r>
+    </w:p>
+    <w:p/>
+    <w:p>
+      <w:r>
+        <w:t>%%</w:t>
+      </w:r>
+    </w:p>
+    <w:p/>
+    <w:p>
+      <w:r>
+        <w:t>% checking the stability of the system</w:t>
+      </w:r>
+    </w:p>
+    <w:p>
+      <w:r>
+        <w:t>pole(G)</w:t>
+      </w:r>
+    </w:p>
+    <w:p>
+      <w:r>
+        <w:t>pole(sys_cl)</w:t>
+      </w:r>
+    </w:p>
+    <w:p/>
+    <w:p>
+      <w:r>
+        <w:t>%%</w:t>
+      </w:r>
+    </w:p>
+    <w:p/>
+    <w:p>
+      <w:r>
+        <w:t>% info such as settling time, overshoot, etc..</w:t>
+      </w:r>
+    </w:p>
+    <w:p>
+      <w:r>
+        <w:t>info = stepinfo(sys_cl, 'RiseTimeLimits', [0 1], 'SettlingTimeThreshold', 0.05);</w:t>
+      </w:r>
+    </w:p>
+    <w:p>
+      <w:r>
+        <w:t>disp(info);</w:t>
+      </w:r>
+    </w:p>
+    <w:p/>
+    <w:p>
+      <w:r>
+        <w:t>% Check Steady-State Error for Step Input</w:t>
+      </w:r>
+    </w:p>
+    <w:p>
+      <w:r>
+        <w:t>steady_state_error = abs(1 - stepResponse(end)); % Steady-state error</w:t>
+      </w:r>
+    </w:p>
+    <w:p>
+      <w:r>
+        <w:t>disp(['Steady-State Error for the step: ', num2str(steady_state_error)]);</w:t>
+      </w:r>
+    </w:p>
+    <w:p/>
+    <w:p>
+      <w:r>
+        <w:t>steady_state_error_ramp = abs(1 - rampResponse(end)); % Steady-state error</w:t>
+      </w:r>
+    </w:p>
+    <w:p>
+      <w:r>
+        <w:t>disp(['Steady-State Error for the ramp: ', num2str(steady_state_error_ramp)]);</w:t>
+      </w:r>
+    </w:p>
+    <w:p/>
+    <w:p>
+      <w:r>
+        <w:t>steady_state_error_parabola = abs(1 - parabolicResponse(end)); % Steady-state error</w:t>
+      </w:r>
+    </w:p>
+    <w:p>
+      <w:r>
+        <w:lastRenderedPageBreak/>
+        <w:t>disp(['Steady-State Error for the parabola: ', num2str(steady_state_error_parabola)]);</w:t>
+      </w:r>
+    </w:p>
+    <w:p/>
+    <w:p>
+      <w:r>
+        <w:t>%%</w:t>
+      </w:r>
+    </w:p>
+    <w:p/>
+    <w:p>
+      <w:r>
+        <w:t>figure;</w:t>
+      </w:r>
+    </w:p>
+    <w:p>
+      <w:r>
+        <w:t>rlocus(sys_cl);</w:t>
+      </w:r>
+    </w:p>
+    <w:p>
+      <w:r>
+        <w:t>title('Root Locus with Lead-Lag Compensator');</w:t>
+      </w:r>
+    </w:p>
+    <w:p/>
+    <w:p>
+      <w:r>
+        <w:t>%%</w:t>
+      </w:r>
+    </w:p>
+    <w:p/>
+    <w:p>
+      <w:r>
+        <w:t>figure;</w:t>
+      </w:r>
+    </w:p>
+    <w:p>
+      <w:r>
+        <w:t>margin(sys_cl);</w:t>
+      </w:r>
+    </w:p>
+    <w:p>
+      <w:r>
+        <w:t>title('Bode Plot with Lead-Lag Compensator');</w:t>
+      </w:r>
+    </w:p>
     <w:p/>
     <w:p/>
     <w:sectPr>
@@ -1270,7 +1563,6 @@
   <w:style w:type="character" w:default="1" w:styleId="DefaultParagraphFont">
     <w:name w:val="Default Paragraph Font"/>
     <w:uiPriority w:val="1"/>
-    <w:semiHidden/>
     <w:unhideWhenUsed/>
   </w:style>
   <w:style w:type="table" w:default="1" w:styleId="TableNormal">

</xml_diff>